<commit_message>
Technical and User Manual
</commit_message>
<xml_diff>
--- a/Documentation/Technical Manual/Technical Manual.docx
+++ b/Documentation/Technical Manual/Technical Manual.docx
@@ -10,6 +10,7 @@
           <w:docPartUnique/>
         </w:docPartObj>
       </w:sdtPr>
+      <w:sdtEndPr/>
       <w:sdtContent>
         <w:p>
           <w:r>
@@ -88,6 +89,7 @@
                                   <w:dataBinding w:prefixMappings="xmlns:ns0='http://purl.org/dc/elements/1.1/' xmlns:ns1='http://schemas.openxmlformats.org/package/2006/metadata/core-properties' " w:xpath="/ns1:coreProperties[1]/ns0:title[1]" w:storeItemID="{6C3C8BC8-F283-45AE-878A-BAB7291924A1}"/>
                                   <w:text/>
                                 </w:sdtPr>
+                                <w:sdtEndPr/>
                                 <w:sdtContent>
                                   <w:p>
                                     <w:pPr>
@@ -126,6 +128,7 @@
                                   <w:dataBinding w:prefixMappings="xmlns:ns0='http://purl.org/dc/elements/1.1/' xmlns:ns1='http://schemas.openxmlformats.org/package/2006/metadata/core-properties' " w:xpath="/ns1:coreProperties[1]/ns0:creator[1]" w:storeItemID="{6C3C8BC8-F283-45AE-878A-BAB7291924A1}"/>
                                   <w:text/>
                                 </w:sdtPr>
+                                <w:sdtEndPr/>
                                 <w:sdtContent>
                                   <w:p>
                                     <w:pPr>
@@ -162,6 +165,7 @@
                                   <w:dataBinding w:prefixMappings="xmlns:ns0='http://schemas.microsoft.com/office/2006/coverPageProps' " w:xpath="/ns0:CoverPageProperties[1]/ns0:Abstract[1]" w:storeItemID="{55AF091B-3C7A-41E3-B477-F2FDAA23CFDA}"/>
                                   <w:text/>
                                 </w:sdtPr>
+                                <w:sdtEndPr/>
                                 <w:sdtContent>
                                   <w:p>
                                     <w:pPr>
@@ -396,6 +400,7 @@
                                   <w:dataBinding w:prefixMappings="xmlns:ns0='http://schemas.microsoft.com/office/2006/coverPageProps' " w:xpath="/ns0:CoverPageProperties[1]/ns0:CompanyAddress[1]" w:storeItemID="{55AF091B-3C7A-41E3-B477-F2FDAA23CFDA}"/>
                                   <w:text/>
                                 </w:sdtPr>
+                                <w:sdtEndPr/>
                                 <w:sdtContent>
                                   <w:p>
                                     <w:pPr>
@@ -1086,17 +1091,8 @@
                     <w:b/>
                     <w:sz w:val="26"/>
                   </w:rPr>
-                  <w:t xml:space="preserve">Daniel </w:t>
+                  <w:t>Daniel Corsaletti</w:t>
                 </w:r>
-                <w:proofErr w:type="spellStart"/>
-                <w:r>
-                  <w:rPr>
-                    <w:b/>
-                    <w:sz w:val="26"/>
-                  </w:rPr>
-                  <w:t>Corsaletti</w:t>
-                </w:r>
-                <w:proofErr w:type="spellEnd"/>
               </w:p>
             </w:tc>
             <w:tc>
@@ -1142,23 +1138,7 @@
                     <w:b/>
                     <w:sz w:val="26"/>
                   </w:rPr>
-                  <w:t xml:space="preserve">Minh </w:t>
-                </w:r>
-                <w:proofErr w:type="spellStart"/>
-                <w:r>
-                  <w:rPr>
-                    <w:b/>
-                    <w:sz w:val="26"/>
-                  </w:rPr>
-                  <w:t>Duc</w:t>
-                </w:r>
-                <w:proofErr w:type="spellEnd"/>
-                <w:r>
-                  <w:rPr>
-                    <w:b/>
-                    <w:sz w:val="26"/>
-                  </w:rPr>
-                  <w:t xml:space="preserve"> Nguyen</w:t>
+                  <w:t>Minh Duc Nguyen</w:t>
                 </w:r>
               </w:p>
             </w:tc>
@@ -1204,23 +1184,7 @@
                     <w:b/>
                     <w:sz w:val="26"/>
                   </w:rPr>
-                  <w:t xml:space="preserve">Tran </w:t>
-                </w:r>
-                <w:proofErr w:type="spellStart"/>
-                <w:r>
-                  <w:rPr>
-                    <w:b/>
-                    <w:sz w:val="26"/>
-                  </w:rPr>
-                  <w:t>Xuong</w:t>
-                </w:r>
-                <w:proofErr w:type="spellEnd"/>
-                <w:r>
-                  <w:rPr>
-                    <w:b/>
-                    <w:sz w:val="26"/>
-                  </w:rPr>
-                  <w:t xml:space="preserve"> Tran</w:t>
+                  <w:t>Tran Xuong Tran</w:t>
                 </w:r>
               </w:p>
             </w:tc>
@@ -1261,21 +1225,12 @@
                     <w:sz w:val="26"/>
                   </w:rPr>
                 </w:pPr>
-                <w:proofErr w:type="spellStart"/>
                 <w:r>
                   <w:rPr>
                     <w:b/>
                     <w:sz w:val="26"/>
                   </w:rPr>
-                  <w:t>Shengwei</w:t>
-                </w:r>
-                <w:proofErr w:type="spellEnd"/>
-                <w:r>
-                  <w:rPr>
-                    <w:b/>
-                    <w:sz w:val="26"/>
-                  </w:rPr>
-                  <w:t xml:space="preserve"> Li</w:t>
+                  <w:t>Shengwei Li</w:t>
                 </w:r>
               </w:p>
             </w:tc>
@@ -1470,23 +1425,7 @@
                     <w:sz w:val="26"/>
                     <w:szCs w:val="26"/>
                   </w:rPr>
-                  <w:t xml:space="preserve">Minh </w:t>
-                </w:r>
-                <w:proofErr w:type="spellStart"/>
-                <w:r>
-                  <w:rPr>
-                    <w:sz w:val="26"/>
-                    <w:szCs w:val="26"/>
-                  </w:rPr>
-                  <w:t>Duc</w:t>
-                </w:r>
-                <w:proofErr w:type="spellEnd"/>
-                <w:r>
-                  <w:rPr>
-                    <w:sz w:val="26"/>
-                    <w:szCs w:val="26"/>
-                  </w:rPr>
-                  <w:t xml:space="preserve"> Nguyen</w:t>
+                  <w:t>Minh Duc Nguyen</w:t>
                 </w:r>
               </w:p>
             </w:tc>
@@ -1530,6 +1469,14 @@
         <w:p/>
         <w:sdt>
           <w:sdtPr>
+            <w:rPr>
+              <w:rFonts w:asciiTheme="minorHAnsi" w:eastAsiaTheme="minorEastAsia" w:hAnsiTheme="minorHAnsi" w:cstheme="minorBidi"/>
+              <w:b w:val="0"/>
+              <w:bCs w:val="0"/>
+              <w:color w:val="auto"/>
+              <w:sz w:val="22"/>
+              <w:szCs w:val="22"/>
+            </w:rPr>
             <w:id w:val="-1606718499"/>
             <w:docPartObj>
               <w:docPartGallery w:val="Table of Contents"/>
@@ -1538,11 +1485,7 @@
           </w:sdtPr>
           <w:sdtEndPr>
             <w:rPr>
-              <w:rFonts w:asciiTheme="minorHAnsi" w:eastAsiaTheme="minorEastAsia" w:hAnsiTheme="minorHAnsi" w:cstheme="minorBidi"/>
               <w:noProof/>
-              <w:color w:val="auto"/>
-              <w:sz w:val="22"/>
-              <w:szCs w:val="22"/>
             </w:rPr>
           </w:sdtEndPr>
           <w:sdtContent>
@@ -2167,6 +2110,7 @@
       <w:bookmarkStart w:id="1" w:name="_Toc243458811"/>
       <w:bookmarkStart w:id="2" w:name="_Toc243459466"/>
       <w:r>
+        <w:lastRenderedPageBreak/>
         <w:t>Overview</w:t>
       </w:r>
       <w:bookmarkEnd w:id="0"/>
@@ -2229,26 +2173,33 @@
     </w:p>
     <w:p/>
     <w:p>
-      <w:pPr>
-        <w:jc w:val="both"/>
-      </w:pPr>
+      <w:r>
+        <w:t>(This section may be replaced by WFLC algorithm research)</w:t>
+      </w:r>
+      <w:bookmarkStart w:id="4" w:name="_GoBack"/>
+      <w:bookmarkEnd w:id="4"/>
     </w:p>
     <w:p>
       <w:pPr>
+        <w:jc w:val="both"/>
+      </w:pPr>
+    </w:p>
+    <w:p>
+      <w:pPr>
         <w:pStyle w:val="Heading2"/>
       </w:pPr>
-      <w:bookmarkStart w:id="4" w:name="_Toc243456543"/>
-      <w:bookmarkStart w:id="5" w:name="_Toc243458812"/>
-      <w:bookmarkStart w:id="6" w:name="_Toc243459468"/>
+      <w:bookmarkStart w:id="5" w:name="_Toc243456543"/>
+      <w:bookmarkStart w:id="6" w:name="_Toc243458812"/>
+      <w:bookmarkStart w:id="7" w:name="_Toc243459468"/>
       <w:r>
         <w:t>Software</w:t>
       </w:r>
       <w:r>
         <w:t xml:space="preserve"> Requirements</w:t>
       </w:r>
-      <w:bookmarkEnd w:id="4"/>
       <w:bookmarkEnd w:id="5"/>
       <w:bookmarkEnd w:id="6"/>
+      <w:bookmarkEnd w:id="7"/>
     </w:p>
     <w:p>
       <w:pPr>
@@ -2366,7 +2317,6 @@
         <w:ind w:firstLine="720"/>
       </w:pPr>
       <w:r>
-        <w:lastRenderedPageBreak/>
         <w:tab/>
       </w:r>
       <w:r>
@@ -2451,13 +2401,8 @@
         <w:t>HTML</w:t>
       </w:r>
       <w:r>
-        <w:t xml:space="preserve"> and </w:t>
-      </w:r>
-      <w:proofErr w:type="spellStart"/>
-      <w:r>
-        <w:t>Javascript</w:t>
-      </w:r>
-      <w:proofErr w:type="spellEnd"/>
+        <w:t xml:space="preserve"> and Javascript</w:t>
+      </w:r>
     </w:p>
     <w:p>
       <w:r>
@@ -2471,25 +2416,25 @@
       <w:pPr>
         <w:pStyle w:val="Heading2"/>
       </w:pPr>
-      <w:bookmarkStart w:id="7" w:name="_Toc243458813"/>
-      <w:bookmarkStart w:id="8" w:name="_Toc243459469"/>
+      <w:bookmarkStart w:id="8" w:name="_Toc243458813"/>
+      <w:bookmarkStart w:id="9" w:name="_Toc243459469"/>
       <w:r>
         <w:t>Physical requirements</w:t>
       </w:r>
-      <w:bookmarkEnd w:id="7"/>
       <w:bookmarkEnd w:id="8"/>
+      <w:bookmarkEnd w:id="9"/>
     </w:p>
     <w:p>
       <w:pPr>
         <w:pStyle w:val="Heading3"/>
       </w:pPr>
-      <w:bookmarkStart w:id="9" w:name="_Toc243458814"/>
-      <w:bookmarkStart w:id="10" w:name="_Toc243459470"/>
+      <w:bookmarkStart w:id="10" w:name="_Toc243458814"/>
+      <w:bookmarkStart w:id="11" w:name="_Toc243459470"/>
       <w:r>
         <w:t>Window Smudge</w:t>
       </w:r>
-      <w:bookmarkEnd w:id="9"/>
       <w:bookmarkEnd w:id="10"/>
+      <w:bookmarkEnd w:id="11"/>
     </w:p>
     <w:p>
       <w:pPr>
@@ -2500,7 +2445,6 @@
           <w:szCs w:val="26"/>
         </w:rPr>
       </w:pPr>
-      <w:proofErr w:type="spellStart"/>
       <w:r>
         <w:rPr>
           <w:rFonts w:cs="Times"/>
@@ -2508,17 +2452,7 @@
           <w:sz w:val="26"/>
           <w:szCs w:val="26"/>
         </w:rPr>
-        <w:t>LeapMotion</w:t>
-      </w:r>
-      <w:proofErr w:type="spellEnd"/>
-      <w:r>
-        <w:rPr>
-          <w:rFonts w:cs="Times"/>
-          <w:color w:val="262626"/>
-          <w:sz w:val="26"/>
-          <w:szCs w:val="26"/>
-        </w:rPr>
-        <w:t xml:space="preserve"> device uses camera sensor to capture user’s palm position. To make sure that the device works </w:t>
+        <w:t xml:space="preserve">LeapMotion device uses camera sensor to capture user’s palm position. To make sure that the device works </w:t>
       </w:r>
       <w:r>
         <w:rPr>
@@ -2627,13 +2561,14 @@
       <w:pPr>
         <w:pStyle w:val="Heading3"/>
       </w:pPr>
-      <w:bookmarkStart w:id="11" w:name="_Toc243458815"/>
-      <w:bookmarkStart w:id="12" w:name="_Toc243459471"/>
-      <w:r>
+      <w:bookmarkStart w:id="12" w:name="_Toc243458815"/>
+      <w:bookmarkStart w:id="13" w:name="_Toc243459471"/>
+      <w:r>
+        <w:lastRenderedPageBreak/>
         <w:t>Lighting Conditions</w:t>
       </w:r>
-      <w:bookmarkEnd w:id="11"/>
       <w:bookmarkEnd w:id="12"/>
+      <w:bookmarkEnd w:id="13"/>
     </w:p>
     <w:p>
       <w:pPr>
@@ -2647,39 +2582,23 @@
           <w:sz w:val="26"/>
           <w:szCs w:val="24"/>
         </w:rPr>
-        <w:t xml:space="preserve">According to technical requirements from </w:t>
-      </w:r>
-      <w:proofErr w:type="spellStart"/>
-      <w:r>
-        <w:rPr>
-          <w:sz w:val="26"/>
-          <w:szCs w:val="24"/>
-        </w:rPr>
-        <w:t>LeapMotion</w:t>
-      </w:r>
-      <w:proofErr w:type="spellEnd"/>
-      <w:r>
-        <w:rPr>
-          <w:sz w:val="26"/>
-          <w:szCs w:val="24"/>
-        </w:rPr>
-        <w:t xml:space="preserve"> website, the controller can achieve its best performance in an Energy efficient lights such as florescent bulb and without any external infrared light sources.</w:t>
+        <w:t>According to technical requirements from LeapMotion website, the controller can achieve its best performance in an Energy efficient lights such as florescent bulb and without any external infrared light sources.</w:t>
       </w:r>
     </w:p>
     <w:p>
       <w:pPr>
         <w:pStyle w:val="Heading3"/>
       </w:pPr>
-      <w:bookmarkStart w:id="13" w:name="_Toc243458816"/>
-      <w:bookmarkStart w:id="14" w:name="_Toc243459472"/>
+      <w:bookmarkStart w:id="14" w:name="_Toc243458816"/>
+      <w:bookmarkStart w:id="15" w:name="_Toc243459472"/>
       <w:r>
         <w:t>Hardware R</w:t>
       </w:r>
       <w:r>
         <w:t>equirements</w:t>
       </w:r>
-      <w:bookmarkEnd w:id="13"/>
       <w:bookmarkEnd w:id="14"/>
+      <w:bookmarkEnd w:id="15"/>
     </w:p>
     <w:p>
       <w:pPr>
@@ -2687,19 +2606,11 @@
           <w:sz w:val="26"/>
         </w:rPr>
       </w:pPr>
-      <w:proofErr w:type="spellStart"/>
-      <w:r>
-        <w:rPr>
-          <w:sz w:val="26"/>
-        </w:rPr>
-        <w:t>LeapMotion</w:t>
-      </w:r>
-      <w:proofErr w:type="spellEnd"/>
-      <w:r>
-        <w:rPr>
-          <w:sz w:val="26"/>
-        </w:rPr>
-        <w:t xml:space="preserve"> device </w:t>
+      <w:r>
+        <w:rPr>
+          <w:sz w:val="26"/>
+        </w:rPr>
+        <w:t xml:space="preserve">LeapMotion device </w:t>
       </w:r>
       <w:r>
         <w:rPr>
@@ -2742,11 +2653,11 @@
       <w:pPr>
         <w:pStyle w:val="Heading2"/>
       </w:pPr>
-      <w:bookmarkStart w:id="15" w:name="_Toc243459473"/>
+      <w:bookmarkStart w:id="16" w:name="_Toc243459473"/>
       <w:r>
         <w:t>Integration Requirements</w:t>
       </w:r>
-      <w:bookmarkEnd w:id="15"/>
+      <w:bookmarkEnd w:id="16"/>
     </w:p>
     <w:p>
       <w:pPr>
@@ -2777,19 +2688,11 @@
           <w:sz w:val="26"/>
         </w:rPr>
       </w:pPr>
-      <w:proofErr w:type="spellStart"/>
-      <w:r>
-        <w:rPr>
-          <w:sz w:val="26"/>
-        </w:rPr>
-        <w:t>LeapMotion</w:t>
-      </w:r>
-      <w:proofErr w:type="spellEnd"/>
-      <w:r>
-        <w:rPr>
-          <w:sz w:val="26"/>
-        </w:rPr>
-        <w:t xml:space="preserve"> driver was installed</w:t>
+      <w:r>
+        <w:rPr>
+          <w:sz w:val="26"/>
+        </w:rPr>
+        <w:t>LeapMotion driver was installed</w:t>
       </w:r>
     </w:p>
     <w:p>
@@ -2803,19 +2706,11 @@
           <w:sz w:val="26"/>
         </w:rPr>
       </w:pPr>
-      <w:proofErr w:type="spellStart"/>
-      <w:r>
-        <w:rPr>
-          <w:sz w:val="26"/>
-        </w:rPr>
-        <w:t>LeapMotion</w:t>
-      </w:r>
-      <w:proofErr w:type="spellEnd"/>
-      <w:r>
-        <w:rPr>
-          <w:sz w:val="26"/>
-        </w:rPr>
-        <w:t xml:space="preserve"> Device has connected to the PC</w:t>
+      <w:r>
+        <w:rPr>
+          <w:sz w:val="26"/>
+        </w:rPr>
+        <w:t>LeapMotion Device has connected to the PC</w:t>
       </w:r>
       <w:r>
         <w:rPr>
@@ -2839,34 +2734,20 @@
         <w:rPr>
           <w:sz w:val="26"/>
         </w:rPr>
-        <w:t xml:space="preserve">HTML and </w:t>
-      </w:r>
-      <w:proofErr w:type="spellStart"/>
-      <w:r>
-        <w:rPr>
-          <w:sz w:val="26"/>
-        </w:rPr>
-        <w:t>Javascript</w:t>
-      </w:r>
-      <w:proofErr w:type="spellEnd"/>
-      <w:r>
-        <w:rPr>
-          <w:sz w:val="26"/>
-        </w:rPr>
-        <w:t xml:space="preserve"> source code of the application</w:t>
+        <w:t>HTML and Javascript source code of the application</w:t>
       </w:r>
     </w:p>
     <w:p>
       <w:pPr>
         <w:pStyle w:val="Heading2"/>
       </w:pPr>
-      <w:bookmarkStart w:id="16" w:name="_Toc243458817"/>
-      <w:bookmarkStart w:id="17" w:name="_Toc243459474"/>
+      <w:bookmarkStart w:id="17" w:name="_Toc243458817"/>
+      <w:bookmarkStart w:id="18" w:name="_Toc243459474"/>
       <w:r>
         <w:t>Instruction for Installation</w:t>
       </w:r>
-      <w:bookmarkEnd w:id="16"/>
       <w:bookmarkEnd w:id="17"/>
+      <w:bookmarkEnd w:id="18"/>
     </w:p>
     <w:p>
       <w:pPr>
@@ -2925,21 +2806,7 @@
         <w:rPr>
           <w:sz w:val="26"/>
         </w:rPr>
-        <w:t>Windows user: click on “</w:t>
-      </w:r>
-      <w:proofErr w:type="spellStart"/>
-      <w:r>
-        <w:rPr>
-          <w:sz w:val="26"/>
-        </w:rPr>
-        <w:t>device_driver</w:t>
-      </w:r>
-      <w:proofErr w:type="spellEnd"/>
-      <w:r>
-        <w:rPr>
-          <w:sz w:val="26"/>
-        </w:rPr>
-        <w:t xml:space="preserve">/Leap_driver_for_windows.exe” file </w:t>
+        <w:t xml:space="preserve">Windows user: click on “device_driver/Leap_driver_for_windows.exe” file </w:t>
       </w:r>
     </w:p>
     <w:p>
@@ -2957,29 +2824,7 @@
         <w:rPr>
           <w:sz w:val="26"/>
         </w:rPr>
-        <w:lastRenderedPageBreak/>
-        <w:t>Macintosh user: click on “</w:t>
-      </w:r>
-      <w:proofErr w:type="spellStart"/>
-      <w:r>
-        <w:rPr>
-          <w:sz w:val="26"/>
-        </w:rPr>
-        <w:t>device_driver</w:t>
-      </w:r>
-      <w:proofErr w:type="spellEnd"/>
-      <w:r>
-        <w:rPr>
-          <w:sz w:val="26"/>
-        </w:rPr>
-        <w:t>/</w:t>
-      </w:r>
-      <w:proofErr w:type="spellStart"/>
-      <w:r>
-        <w:rPr>
-          <w:sz w:val="26"/>
-        </w:rPr>
-        <w:t>Leap_driver_for_mac.</w:t>
+        <w:t>Macintosh user: click on “device_driver/Leap_driver_for_mac.</w:t>
       </w:r>
       <w:r>
         <w:rPr>
@@ -2987,7 +2832,6 @@
         </w:rPr>
         <w:t>dmg</w:t>
       </w:r>
-      <w:proofErr w:type="spellEnd"/>
       <w:r>
         <w:rPr>
           <w:sz w:val="26"/>
@@ -3132,21 +2976,7 @@
         <w:rPr>
           <w:sz w:val="26"/>
         </w:rPr>
-        <w:t>and double click on “</w:t>
-      </w:r>
-      <w:proofErr w:type="spellStart"/>
-      <w:r>
-        <w:rPr>
-          <w:sz w:val="26"/>
-        </w:rPr>
-        <w:t>chrome_installer_mac.dmg</w:t>
-      </w:r>
-      <w:proofErr w:type="spellEnd"/>
-      <w:r>
-        <w:rPr>
-          <w:sz w:val="26"/>
-        </w:rPr>
-        <w:t>”</w:t>
+        <w:t>and double click on “chrome_installer_mac.dmg”</w:t>
       </w:r>
       <w:r>
         <w:rPr>
@@ -3170,21 +3000,7 @@
         <w:rPr>
           <w:sz w:val="26"/>
         </w:rPr>
-        <w:t>To run the application, locate to “</w:t>
-      </w:r>
-      <w:proofErr w:type="spellStart"/>
-      <w:r>
-        <w:rPr>
-          <w:sz w:val="26"/>
-        </w:rPr>
-        <w:t>source_code</w:t>
-      </w:r>
-      <w:proofErr w:type="spellEnd"/>
-      <w:r>
-        <w:rPr>
-          <w:sz w:val="26"/>
-        </w:rPr>
-        <w:t>” folder</w:t>
+        <w:t>To run the application, locate to “source_code” folder</w:t>
       </w:r>
     </w:p>
     <w:p>
@@ -3198,19 +3014,11 @@
           <w:sz w:val="26"/>
         </w:rPr>
       </w:pPr>
-      <w:bookmarkStart w:id="18" w:name="_GoBack"/>
-      <w:r>
-        <w:rPr>
-          <w:sz w:val="26"/>
-        </w:rPr>
-        <w:t xml:space="preserve">Double </w:t>
-      </w:r>
-      <w:bookmarkEnd w:id="18"/>
-      <w:r>
-        <w:rPr>
-          <w:sz w:val="26"/>
-        </w:rPr>
-        <w:t xml:space="preserve">click on </w:t>
+      <w:r>
+        <w:rPr>
+          <w:sz w:val="26"/>
+        </w:rPr>
+        <w:t xml:space="preserve">Double click on </w:t>
       </w:r>
       <w:r>
         <w:rPr>
@@ -3262,21 +3070,8 @@
     <w:pPr>
       <w:pStyle w:val="Footer"/>
     </w:pPr>
-    <w:proofErr w:type="spellStart"/>
     <w:r>
-      <w:t>LeapMotion</w:t>
-    </w:r>
-    <w:proofErr w:type="spellEnd"/>
-    <w:r>
-      <w:t xml:space="preserve"> Project for </w:t>
-    </w:r>
-    <w:proofErr w:type="gramStart"/>
-    <w:r>
-      <w:t>Royal  Eyes</w:t>
-    </w:r>
-    <w:proofErr w:type="gramEnd"/>
-    <w:r>
-      <w:t xml:space="preserve"> and Ears Hospital</w:t>
+      <w:t>LeapMotion Project for Royal  Eyes and Ears Hospital</w:t>
     </w:r>
     <w:r>
       <w:tab/>
@@ -3305,7 +3100,7 @@
         <w:rStyle w:val="PageNumber"/>
         <w:noProof/>
       </w:rPr>
-      <w:t>2</w:t>
+      <w:t>3</w:t>
     </w:r>
     <w:r>
       <w:rPr>
@@ -5756,7 +5551,7 @@
 </file>
 
 <file path=customXml/itemProps2.xml><?xml version="1.0" encoding="utf-8"?>
-<ds:datastoreItem xmlns:ds="http://schemas.openxmlformats.org/officeDocument/2006/customXml" ds:itemID="{341B969F-1304-5946-B4C2-A27B2B8D7D9B}">
+<ds:datastoreItem xmlns:ds="http://schemas.openxmlformats.org/officeDocument/2006/customXml" ds:itemID="{27460FF4-B04B-4940-BE2E-B9D66E0218B2}">
   <ds:schemaRefs>
     <ds:schemaRef ds:uri="http://schemas.openxmlformats.org/officeDocument/2006/bibliography"/>
   </ds:schemaRefs>

</xml_diff>